<commit_message>
add sessions 4 and 5
</commit_message>
<xml_diff>
--- a/da-6823-902-data-analytics-practicum-I/modules/module 2 part 2(1).docx
+++ b/da-6823-902-data-analytics-practicum-I/modules/module 2 part 2(1).docx
@@ -1,12 +1,20 @@
 
 <file path=word/document.xml><?xml version="1.0" encoding="utf-8"?>
-<w:document xmlns:wpc="http://schemas.microsoft.com/office/word/2010/wordprocessingCanvas" xmlns:mc="http://schemas.openxmlformats.org/markup-compatibility/2006" xmlns:o="urn:schemas-microsoft-com:office:office" xmlns:r="http://schemas.openxmlformats.org/officeDocument/2006/relationships" xmlns:m="http://schemas.openxmlformats.org/officeDocument/2006/math" xmlns:v="urn:schemas-microsoft-com:vml" xmlns:wp14="http://schemas.microsoft.com/office/word/2010/wordprocessingDrawing" xmlns:wp="http://schemas.openxmlformats.org/drawingml/2006/wordprocessingDrawing" xmlns:w10="urn:schemas-microsoft-com:office:word" xmlns:w="http://schemas.openxmlformats.org/wordprocessingml/2006/main" xmlns:w14="http://schemas.microsoft.com/office/word/2010/wordml" xmlns:w15="http://schemas.microsoft.com/office/word/2012/wordml" xmlns:wpg="http://schemas.microsoft.com/office/word/2010/wordprocessingGroup" xmlns:wpi="http://schemas.microsoft.com/office/word/2010/wordprocessingInk" xmlns:wne="http://schemas.microsoft.com/office/word/2006/wordml" xmlns:wps="http://schemas.microsoft.com/office/word/2010/wordprocessingShape" mc:Ignorable="w14 w15 wp14">
+<w:document xmlns:wpc="http://schemas.microsoft.com/office/word/2010/wordprocessingCanvas" xmlns:cx="http://schemas.microsoft.com/office/drawing/2014/chartex" xmlns:cx1="http://schemas.microsoft.com/office/drawing/2015/9/8/chartex" xmlns:cx2="http://schemas.microsoft.com/office/drawing/2015/10/21/chartex" xmlns:cx3="http://schemas.microsoft.com/office/drawing/2016/5/9/chartex" xmlns:cx4="http://schemas.microsoft.com/office/drawing/2016/5/10/chartex" xmlns:cx5="http://schemas.microsoft.com/office/drawing/2016/5/11/chartex" xmlns:cx6="http://schemas.microsoft.com/office/drawing/2016/5/12/chartex" xmlns:cx7="http://schemas.microsoft.com/office/drawing/2016/5/13/chartex" xmlns:cx8="http://schemas.microsoft.com/office/drawing/2016/5/14/chartex" xmlns:mc="http://schemas.openxmlformats.org/markup-compatibility/2006" xmlns:aink="http://schemas.microsoft.com/office/drawing/2016/ink" xmlns:am3d="http://schemas.microsoft.com/office/drawing/2017/model3d" xmlns:o="urn:schemas-microsoft-com:office:office" xmlns:oel="http://schemas.microsoft.com/office/2019/extlst" xmlns:r="http://schemas.openxmlformats.org/officeDocument/2006/relationships" xmlns:m="http://schemas.openxmlformats.org/officeDocument/2006/math" xmlns:v="urn:schemas-microsoft-com:vml" xmlns:wp14="http://schemas.microsoft.com/office/word/2010/wordprocessingDrawing" xmlns:wp="http://schemas.openxmlformats.org/drawingml/2006/wordprocessingDrawing" xmlns:w10="urn:schemas-microsoft-com:office:word" xmlns:w="http://schemas.openxmlformats.org/wordprocessingml/2006/main" xmlns:w14="http://schemas.microsoft.com/office/word/2010/wordml" xmlns:w15="http://schemas.microsoft.com/office/word/2012/wordml" xmlns:w16cex="http://schemas.microsoft.com/office/word/2018/wordml/cex" xmlns:w16cid="http://schemas.microsoft.com/office/word/2016/wordml/cid" xmlns:w16="http://schemas.microsoft.com/office/word/2018/wordml" xmlns:w16sdtdh="http://schemas.microsoft.com/office/word/2020/wordml/sdtdatahash" xmlns:w16se="http://schemas.microsoft.com/office/word/2015/wordml/symex" xmlns:wpg="http://schemas.microsoft.com/office/word/2010/wordprocessingGroup" xmlns:wpi="http://schemas.microsoft.com/office/word/2010/wordprocessingInk" xmlns:wne="http://schemas.microsoft.com/office/word/2006/wordml" xmlns:wps="http://schemas.microsoft.com/office/word/2010/wordprocessingShape" mc:Ignorable="w14 w15 w16se w16cid w16 w16cex w16sdtdh wp14">
   <w:body>
     <w:p>
       <w:pPr>
         <w:spacing w:after="0" w:line="240" w:lineRule="auto"/>
       </w:pPr>
       <w:r>
+        <w:t>Collin Real</w:t>
+      </w:r>
+    </w:p>
+    <w:p>
+      <w:pPr>
+        <w:spacing w:after="0" w:line="240" w:lineRule="auto"/>
+      </w:pPr>
+      <w:r>
         <w:t>DA 6823</w:t>
       </w:r>
     </w:p>
@@ -31,8 +39,6 @@
       <w:r>
         <w:t>2</w:t>
       </w:r>
-      <w:bookmarkStart w:id="0" w:name="_GoBack"/>
-      <w:bookmarkEnd w:id="0"/>
       <w:r>
         <w:t xml:space="preserve"> </w:t>
       </w:r>
@@ -144,15 +150,7 @@
           <w:b/>
           <w:sz w:val="24"/>
         </w:rPr>
-        <w:t>+ Confidence Intervals + the Logic of Hypothesis Testing +</w:t>
-      </w:r>
-      <w:r>
-        <w:rPr>
-          <w:rFonts w:ascii="Calibri"/>
-          <w:b/>
-          <w:sz w:val="24"/>
-        </w:rPr>
-        <w:t xml:space="preserve"> </w:t>
+        <w:t xml:space="preserve">+ Confidence Intervals + the Logic of Hypothesis Testing + </w:t>
       </w:r>
       <w:r>
         <w:rPr>
@@ -314,32 +312,25 @@
     <w:p>
       <w:pPr>
         <w:spacing w:after="0" w:line="240" w:lineRule="auto"/>
-      </w:pPr>
-    </w:p>
-    <w:p>
-      <w:pPr>
-        <w:spacing w:after="0" w:line="240" w:lineRule="auto"/>
-      </w:pPr>
-    </w:p>
-    <w:p>
-      <w:pPr>
-        <w:spacing w:after="0" w:line="240" w:lineRule="auto"/>
-      </w:pPr>
-    </w:p>
-    <w:p>
-      <w:pPr>
-        <w:spacing w:after="0" w:line="240" w:lineRule="auto"/>
-      </w:pPr>
-    </w:p>
-    <w:p>
-      <w:pPr>
-        <w:spacing w:after="0" w:line="240" w:lineRule="auto"/>
-      </w:pPr>
-    </w:p>
-    <w:p>
-      <w:pPr>
-        <w:spacing w:after="0" w:line="240" w:lineRule="auto"/>
-      </w:pPr>
+        <w:ind w:left="720"/>
+      </w:pPr>
+      <w:r>
+        <w:t xml:space="preserve">A type I error incorrectly rejects the null hypothesis, leading to a false positive conclusion. </w:t>
+      </w:r>
+      <w:r>
+        <w:t xml:space="preserve">This error might falsely conclude that the relationship between dependent and independent variables was statistically significant, but the results were </w:t>
+      </w:r>
+      <w:proofErr w:type="gramStart"/>
+      <w:r>
+        <w:t>actually influenced</w:t>
+      </w:r>
+      <w:proofErr w:type="gramEnd"/>
+      <w:r>
+        <w:t xml:space="preserve"> by other random factors/errors</w:t>
+      </w:r>
+      <w:r>
+        <w:t>.</w:t>
+      </w:r>
     </w:p>
     <w:p>
       <w:pPr>
@@ -370,42 +361,11 @@
     <w:p>
       <w:pPr>
         <w:spacing w:after="0" w:line="240" w:lineRule="auto"/>
-      </w:pPr>
-    </w:p>
-    <w:p>
-      <w:pPr>
-        <w:spacing w:after="0" w:line="240" w:lineRule="auto"/>
-      </w:pPr>
-    </w:p>
-    <w:p>
-      <w:pPr>
-        <w:spacing w:after="0" w:line="240" w:lineRule="auto"/>
-      </w:pPr>
-    </w:p>
-    <w:p>
-      <w:pPr>
-        <w:spacing w:after="0" w:line="240" w:lineRule="auto"/>
-      </w:pPr>
-    </w:p>
-    <w:p>
-      <w:pPr>
-        <w:spacing w:after="0" w:line="240" w:lineRule="auto"/>
-      </w:pPr>
-    </w:p>
-    <w:p>
-      <w:pPr>
-        <w:spacing w:after="0" w:line="240" w:lineRule="auto"/>
-      </w:pPr>
-    </w:p>
-    <w:p>
-      <w:pPr>
-        <w:spacing w:after="0" w:line="240" w:lineRule="auto"/>
-      </w:pPr>
-    </w:p>
-    <w:p>
-      <w:pPr>
-        <w:spacing w:after="0" w:line="240" w:lineRule="auto"/>
-      </w:pPr>
+        <w:ind w:left="720"/>
+      </w:pPr>
+      <w:r>
+        <w:t xml:space="preserve">A type II error does not reject the null hypothesis when it should, leading to a false negative conclusion. This error occurs when there was a significant effect in the results, but the conclusion claimed no significance. </w:t>
+      </w:r>
     </w:p>
     <w:p>
       <w:pPr>
@@ -436,47 +396,30 @@
     <w:p>
       <w:pPr>
         <w:spacing w:after="0" w:line="240" w:lineRule="auto"/>
-      </w:pPr>
-    </w:p>
-    <w:p>
-      <w:pPr>
-        <w:spacing w:after="0" w:line="240" w:lineRule="auto"/>
-      </w:pPr>
-    </w:p>
-    <w:p>
-      <w:pPr>
-        <w:spacing w:after="0" w:line="240" w:lineRule="auto"/>
-      </w:pPr>
-    </w:p>
-    <w:p>
-      <w:pPr>
-        <w:spacing w:after="0" w:line="240" w:lineRule="auto"/>
-      </w:pPr>
-    </w:p>
-    <w:p>
-      <w:pPr>
-        <w:spacing w:after="0" w:line="240" w:lineRule="auto"/>
-      </w:pPr>
-    </w:p>
-    <w:p>
-      <w:pPr>
-        <w:spacing w:after="0" w:line="240" w:lineRule="auto"/>
-      </w:pPr>
-    </w:p>
-    <w:p>
-      <w:pPr>
-        <w:spacing w:after="0" w:line="240" w:lineRule="auto"/>
-      </w:pPr>
-    </w:p>
-    <w:p>
-      <w:pPr>
-        <w:spacing w:after="0" w:line="240" w:lineRule="auto"/>
-      </w:pPr>
-    </w:p>
-    <w:p>
-      <w:pPr>
-        <w:spacing w:after="0" w:line="240" w:lineRule="auto"/>
-      </w:pPr>
+        <w:ind w:left="720"/>
+      </w:pPr>
+      <w:r>
+        <w:t xml:space="preserve">Type I is the most egregious error because it would create a false positive conclusion that a new treatment for cancer provided a cure </w:t>
+      </w:r>
+      <w:r>
+        <w:t xml:space="preserve">when it </w:t>
+      </w:r>
+      <w:proofErr w:type="gramStart"/>
+      <w:r>
+        <w:t>actually does</w:t>
+      </w:r>
+      <w:proofErr w:type="gramEnd"/>
+      <w:r>
+        <w:t xml:space="preserve"> not. If the patient’s cancer started going into remission during the new treatment period, the null hypothesis would be rejected because of the supposed significant effect of the treatment. However, if a random factor </w:t>
+      </w:r>
+      <w:proofErr w:type="gramStart"/>
+      <w:r>
+        <w:t>actually caused</w:t>
+      </w:r>
+      <w:proofErr w:type="gramEnd"/>
+      <w:r>
+        <w:t xml:space="preserve"> the cancer cells to stop growing rather than the treatment, the researchers incorrectly rejected the null hypothesis.</w:t>
+      </w:r>
     </w:p>
     <w:p>
       <w:pPr>
@@ -493,7 +436,6 @@
         <w:spacing w:after="0" w:line="240" w:lineRule="auto"/>
       </w:pPr>
       <w:r>
-        <w:lastRenderedPageBreak/>
         <w:t>Explain in your own words what the power of a statistical test means</w:t>
       </w:r>
       <w:r>
@@ -503,79 +445,24 @@
     <w:p>
       <w:pPr>
         <w:spacing w:after="0" w:line="240" w:lineRule="auto"/>
-        <w:ind w:left="360"/>
+        <w:ind w:left="720"/>
       </w:pPr>
     </w:p>
     <w:p>
       <w:pPr>
         <w:spacing w:after="0" w:line="240" w:lineRule="auto"/>
-        <w:ind w:left="360"/>
-      </w:pPr>
+        <w:ind w:left="720"/>
+      </w:pPr>
+      <w:r>
+        <w:t>The power of a statistical test is the likelihood of incorrectly rejecting the null hypothesis (i.e. the probability of making a correct decision to avoid a Type II error).</w:t>
+      </w:r>
+      <w:r>
+        <w:t xml:space="preserve"> Power is also the likelihood of a significance test correctly identifying that an effect is present.</w:t>
+      </w:r>
     </w:p>
     <w:p>
       <w:pPr>
         <w:spacing w:after="0" w:line="240" w:lineRule="auto"/>
-        <w:ind w:left="360"/>
-      </w:pPr>
-    </w:p>
-    <w:p>
-      <w:pPr>
-        <w:spacing w:after="0" w:line="240" w:lineRule="auto"/>
-        <w:ind w:left="360"/>
-      </w:pPr>
-    </w:p>
-    <w:p>
-      <w:pPr>
-        <w:spacing w:after="0" w:line="240" w:lineRule="auto"/>
-        <w:ind w:left="360"/>
-      </w:pPr>
-    </w:p>
-    <w:p>
-      <w:pPr>
-        <w:spacing w:after="0" w:line="240" w:lineRule="auto"/>
-        <w:ind w:left="360"/>
-      </w:pPr>
-    </w:p>
-    <w:p>
-      <w:pPr>
-        <w:spacing w:after="0" w:line="240" w:lineRule="auto"/>
-        <w:ind w:left="360"/>
-      </w:pPr>
-    </w:p>
-    <w:p>
-      <w:pPr>
-        <w:spacing w:after="0" w:line="240" w:lineRule="auto"/>
-        <w:ind w:left="360"/>
-      </w:pPr>
-    </w:p>
-    <w:p>
-      <w:pPr>
-        <w:spacing w:after="0" w:line="240" w:lineRule="auto"/>
-        <w:ind w:left="360"/>
-      </w:pPr>
-    </w:p>
-    <w:p>
-      <w:pPr>
-        <w:spacing w:after="0" w:line="240" w:lineRule="auto"/>
-        <w:ind w:left="360"/>
-      </w:pPr>
-    </w:p>
-    <w:p>
-      <w:pPr>
-        <w:spacing w:after="0" w:line="240" w:lineRule="auto"/>
-        <w:ind w:left="360"/>
-      </w:pPr>
-    </w:p>
-    <w:p>
-      <w:pPr>
-        <w:spacing w:after="0" w:line="240" w:lineRule="auto"/>
-        <w:ind w:left="360"/>
-      </w:pPr>
-    </w:p>
-    <w:p>
-      <w:pPr>
-        <w:spacing w:after="0" w:line="240" w:lineRule="auto"/>
-        <w:ind w:left="360"/>
       </w:pPr>
     </w:p>
     <w:p>
@@ -602,32 +489,11 @@
     <w:p>
       <w:pPr>
         <w:spacing w:after="0" w:line="240" w:lineRule="auto"/>
-      </w:pPr>
-    </w:p>
-    <w:p>
-      <w:pPr>
-        <w:spacing w:after="0" w:line="240" w:lineRule="auto"/>
-      </w:pPr>
-    </w:p>
-    <w:p>
-      <w:pPr>
-        <w:spacing w:after="0" w:line="240" w:lineRule="auto"/>
-      </w:pPr>
-    </w:p>
-    <w:p>
-      <w:pPr>
-        <w:spacing w:after="0" w:line="240" w:lineRule="auto"/>
-      </w:pPr>
-    </w:p>
-    <w:p>
-      <w:pPr>
-        <w:spacing w:after="0" w:line="240" w:lineRule="auto"/>
-      </w:pPr>
-    </w:p>
-    <w:p>
-      <w:pPr>
-        <w:spacing w:after="0" w:line="240" w:lineRule="auto"/>
-      </w:pPr>
+        <w:ind w:left="720"/>
+      </w:pPr>
+      <w:r>
+        <w:t>Significance level and sample size</w:t>
+      </w:r>
     </w:p>
     <w:p>
       <w:pPr>
@@ -881,7 +747,7 @@
           <w:szCs w:val="24"/>
         </w:rPr>
         <w:drawing>
-          <wp:inline distT="0" distB="0" distL="0" distR="0" wp14:anchorId="627F96F2" wp14:editId="53CE9F33">
+          <wp:inline distT="0" distB="0" distL="0" distR="0" wp14:anchorId="16751124" wp14:editId="02B61327">
             <wp:extent cx="3360102" cy="1005571"/>
             <wp:effectExtent l="0" t="0" r="0" b="4445"/>
             <wp:docPr id="6" name="Picture 6"/>
@@ -951,7 +817,6 @@
           <w:sz w:val="24"/>
           <w:szCs w:val="24"/>
         </w:rPr>
-        <w:lastRenderedPageBreak/>
         <w:t>The questions on the next page take you through each step applying the chi-square test to this data.  Use a stats book and/or the Internet to help you with this but write your answers in your own words, not copy and paste.</w:t>
       </w:r>
     </w:p>
@@ -989,42 +854,65 @@
     <w:p>
       <w:pPr>
         <w:spacing w:after="0" w:line="312" w:lineRule="auto"/>
-        <w:rPr>
-          <w:sz w:val="24"/>
-          <w:szCs w:val="24"/>
-        </w:rPr>
-      </w:pPr>
-    </w:p>
-    <w:p>
-      <w:pPr>
-        <w:spacing w:after="0" w:line="312" w:lineRule="auto"/>
-        <w:rPr>
-          <w:sz w:val="24"/>
-          <w:szCs w:val="24"/>
-        </w:rPr>
-      </w:pPr>
-    </w:p>
-    <w:p>
-      <w:pPr>
-        <w:spacing w:after="0" w:line="312" w:lineRule="auto"/>
-        <w:rPr>
-          <w:sz w:val="24"/>
-          <w:szCs w:val="24"/>
-        </w:rPr>
-      </w:pPr>
-    </w:p>
-    <w:p>
-      <w:pPr>
-        <w:spacing w:after="0" w:line="312" w:lineRule="auto"/>
-        <w:rPr>
-          <w:sz w:val="24"/>
-          <w:szCs w:val="24"/>
-        </w:rPr>
-      </w:pPr>
-    </w:p>
-    <w:p>
-      <w:pPr>
-        <w:spacing w:after="0" w:line="312" w:lineRule="auto"/>
+        <w:ind w:left="1440"/>
+        <w:rPr>
+          <w:sz w:val="24"/>
+          <w:szCs w:val="24"/>
+        </w:rPr>
+      </w:pPr>
+    </w:p>
+    <w:p>
+      <w:pPr>
+        <w:spacing w:after="0" w:line="312" w:lineRule="auto"/>
+        <w:ind w:left="1440"/>
+        <w:rPr>
+          <w:sz w:val="24"/>
+          <w:szCs w:val="24"/>
+        </w:rPr>
+      </w:pPr>
+      <w:r>
+        <w:rPr>
+          <w:sz w:val="24"/>
+          <w:szCs w:val="24"/>
+        </w:rPr>
+        <w:t xml:space="preserve">Null: </w:t>
+      </w:r>
+      <w:r>
+        <w:rPr>
+          <w:sz w:val="24"/>
+          <w:szCs w:val="24"/>
+        </w:rPr>
+        <w:t>Gender is independent of book format.</w:t>
+      </w:r>
+    </w:p>
+    <w:p>
+      <w:pPr>
+        <w:spacing w:after="0" w:line="312" w:lineRule="auto"/>
+        <w:ind w:left="1440"/>
+        <w:rPr>
+          <w:sz w:val="24"/>
+          <w:szCs w:val="24"/>
+        </w:rPr>
+      </w:pPr>
+      <w:r>
+        <w:rPr>
+          <w:sz w:val="24"/>
+          <w:szCs w:val="24"/>
+        </w:rPr>
+        <w:t xml:space="preserve">Alternative: </w:t>
+      </w:r>
+      <w:r>
+        <w:rPr>
+          <w:sz w:val="24"/>
+          <w:szCs w:val="24"/>
+        </w:rPr>
+        <w:t>Gender is not independent of book format.</w:t>
+      </w:r>
+    </w:p>
+    <w:p>
+      <w:pPr>
+        <w:spacing w:after="0" w:line="312" w:lineRule="auto"/>
+        <w:ind w:left="1440"/>
         <w:rPr>
           <w:sz w:val="24"/>
           <w:szCs w:val="24"/>
@@ -1065,37 +953,57 @@
     <w:p>
       <w:pPr>
         <w:spacing w:after="0" w:line="312" w:lineRule="auto"/>
-        <w:ind w:left="1080"/>
-        <w:rPr>
-          <w:sz w:val="24"/>
-          <w:szCs w:val="24"/>
-        </w:rPr>
-      </w:pPr>
-    </w:p>
-    <w:p>
-      <w:pPr>
-        <w:spacing w:after="0" w:line="312" w:lineRule="auto"/>
-        <w:ind w:left="1080"/>
-        <w:rPr>
-          <w:sz w:val="24"/>
-          <w:szCs w:val="24"/>
-        </w:rPr>
-      </w:pPr>
-    </w:p>
-    <w:p>
-      <w:pPr>
-        <w:spacing w:after="0" w:line="312" w:lineRule="auto"/>
-        <w:ind w:left="1080"/>
-        <w:rPr>
-          <w:sz w:val="24"/>
-          <w:szCs w:val="24"/>
-        </w:rPr>
-      </w:pPr>
-    </w:p>
-    <w:p>
-      <w:pPr>
-        <w:spacing w:after="0" w:line="312" w:lineRule="auto"/>
-        <w:ind w:left="1080"/>
+        <w:ind w:left="1440"/>
+        <w:rPr>
+          <w:sz w:val="24"/>
+          <w:szCs w:val="24"/>
+        </w:rPr>
+      </w:pPr>
+      <w:r>
+        <w:rPr>
+          <w:sz w:val="24"/>
+          <w:szCs w:val="24"/>
+        </w:rPr>
+        <w:t xml:space="preserve">Independent </w:t>
+      </w:r>
+      <w:r>
+        <w:rPr>
+          <w:sz w:val="24"/>
+          <w:szCs w:val="24"/>
+        </w:rPr>
+        <w:t>groups,</w:t>
+      </w:r>
+      <w:r>
+        <w:rPr>
+          <w:sz w:val="24"/>
+          <w:szCs w:val="24"/>
+        </w:rPr>
+        <w:t xml:space="preserve"> categorical variables, mutually exclusive categories</w:t>
+      </w:r>
+    </w:p>
+    <w:p>
+      <w:pPr>
+        <w:spacing w:after="0" w:line="312" w:lineRule="auto"/>
+        <w:ind w:left="1440"/>
+        <w:rPr>
+          <w:sz w:val="24"/>
+          <w:szCs w:val="24"/>
+        </w:rPr>
+      </w:pPr>
+    </w:p>
+    <w:p>
+      <w:pPr>
+        <w:spacing w:after="0" w:line="312" w:lineRule="auto"/>
+        <w:ind w:left="1440"/>
+        <w:rPr>
+          <w:sz w:val="24"/>
+          <w:szCs w:val="24"/>
+        </w:rPr>
+      </w:pPr>
+    </w:p>
+    <w:p>
+      <w:pPr>
+        <w:spacing w:after="0" w:line="312" w:lineRule="auto"/>
         <w:rPr>
           <w:sz w:val="24"/>
           <w:szCs w:val="24"/>
@@ -1120,82 +1028,28 @@
           <w:sz w:val="24"/>
           <w:szCs w:val="24"/>
         </w:rPr>
-        <w:t>Determine the critical value of chi-square that your data will have to exceed in order to reject the null hypothesis.  This involves calculating the degrees of freedom for our data as well as looking up the critical value in a chi-square table.  Show your work for calculation degrees of freedom. (6 points)</w:t>
-      </w:r>
-    </w:p>
-    <w:p>
-      <w:pPr>
-        <w:spacing w:after="0" w:line="312" w:lineRule="auto"/>
-        <w:ind w:left="1080"/>
-        <w:rPr>
-          <w:sz w:val="24"/>
-          <w:szCs w:val="24"/>
-        </w:rPr>
-      </w:pPr>
-    </w:p>
-    <w:p>
-      <w:pPr>
-        <w:spacing w:after="0" w:line="312" w:lineRule="auto"/>
-        <w:ind w:left="1080"/>
-        <w:rPr>
-          <w:sz w:val="24"/>
-          <w:szCs w:val="24"/>
-        </w:rPr>
-      </w:pPr>
-    </w:p>
-    <w:p>
-      <w:pPr>
-        <w:spacing w:after="0" w:line="312" w:lineRule="auto"/>
-        <w:ind w:left="1080"/>
-        <w:rPr>
-          <w:sz w:val="24"/>
-          <w:szCs w:val="24"/>
-        </w:rPr>
-      </w:pPr>
-    </w:p>
-    <w:p>
-      <w:pPr>
-        <w:spacing w:after="0" w:line="312" w:lineRule="auto"/>
-        <w:ind w:left="1080"/>
-        <w:rPr>
-          <w:sz w:val="24"/>
-          <w:szCs w:val="24"/>
-        </w:rPr>
-      </w:pPr>
-    </w:p>
-    <w:p>
-      <w:pPr>
-        <w:spacing w:after="0" w:line="312" w:lineRule="auto"/>
-        <w:ind w:left="1080"/>
-        <w:rPr>
-          <w:sz w:val="24"/>
-          <w:szCs w:val="24"/>
-        </w:rPr>
-      </w:pPr>
-    </w:p>
-    <w:p>
-      <w:pPr>
-        <w:spacing w:after="0" w:line="312" w:lineRule="auto"/>
-        <w:ind w:left="1080"/>
-        <w:rPr>
-          <w:sz w:val="24"/>
-          <w:szCs w:val="24"/>
-        </w:rPr>
-      </w:pPr>
-    </w:p>
-    <w:p>
-      <w:pPr>
-        <w:spacing w:after="0" w:line="312" w:lineRule="auto"/>
-        <w:ind w:left="1080"/>
-        <w:rPr>
-          <w:sz w:val="24"/>
-          <w:szCs w:val="24"/>
-        </w:rPr>
-      </w:pPr>
-    </w:p>
-    <w:p>
-      <w:pPr>
-        <w:pStyle w:val="ListParagraph"/>
+        <w:lastRenderedPageBreak/>
+        <w:t xml:space="preserve">Determine the critical value of chi-square that your data will have to exceed </w:t>
+      </w:r>
+      <w:proofErr w:type="gramStart"/>
+      <w:r>
+        <w:rPr>
+          <w:sz w:val="24"/>
+          <w:szCs w:val="24"/>
+        </w:rPr>
+        <w:t>in order to</w:t>
+      </w:r>
+      <w:proofErr w:type="gramEnd"/>
+      <w:r>
+        <w:rPr>
+          <w:sz w:val="24"/>
+          <w:szCs w:val="24"/>
+        </w:rPr>
+        <w:t xml:space="preserve"> reject the null hypothesis.  This involves calculating the degrees of freedom for our data as well as looking up the critical value in a chi-square table.  Show your work for calculation degrees of freedom. (6 points)</w:t>
+      </w:r>
+    </w:p>
+    <w:p>
+      <w:pPr>
         <w:spacing w:after="0" w:line="312" w:lineRule="auto"/>
         <w:ind w:left="1440"/>
         <w:rPr>
@@ -1207,89 +1061,155 @@
     <w:p>
       <w:pPr>
         <w:spacing w:after="0" w:line="312" w:lineRule="auto"/>
-        <w:ind w:left="1080"/>
-        <w:rPr>
-          <w:sz w:val="24"/>
-          <w:szCs w:val="24"/>
-        </w:rPr>
-      </w:pPr>
-    </w:p>
-    <w:p>
-      <w:pPr>
-        <w:spacing w:after="0" w:line="312" w:lineRule="auto"/>
-        <w:rPr>
-          <w:sz w:val="24"/>
-          <w:szCs w:val="24"/>
-        </w:rPr>
-      </w:pPr>
-    </w:p>
-    <w:p>
-      <w:pPr>
-        <w:spacing w:after="0" w:line="312" w:lineRule="auto"/>
-        <w:rPr>
-          <w:sz w:val="24"/>
-          <w:szCs w:val="24"/>
-        </w:rPr>
-      </w:pPr>
-    </w:p>
-    <w:p>
-      <w:pPr>
-        <w:spacing w:after="0" w:line="312" w:lineRule="auto"/>
-        <w:rPr>
-          <w:sz w:val="24"/>
-          <w:szCs w:val="24"/>
-        </w:rPr>
-      </w:pPr>
-    </w:p>
-    <w:p>
-      <w:pPr>
-        <w:spacing w:after="0" w:line="312" w:lineRule="auto"/>
-        <w:rPr>
-          <w:sz w:val="24"/>
-          <w:szCs w:val="24"/>
-        </w:rPr>
-      </w:pPr>
-    </w:p>
-    <w:p>
-      <w:pPr>
-        <w:spacing w:after="0" w:line="312" w:lineRule="auto"/>
-        <w:rPr>
-          <w:sz w:val="24"/>
-          <w:szCs w:val="24"/>
-        </w:rPr>
-      </w:pPr>
-    </w:p>
-    <w:p>
-      <w:pPr>
-        <w:spacing w:after="0" w:line="312" w:lineRule="auto"/>
-        <w:rPr>
-          <w:sz w:val="24"/>
-          <w:szCs w:val="24"/>
-        </w:rPr>
-      </w:pPr>
-    </w:p>
-    <w:p>
-      <w:pPr>
-        <w:spacing w:after="0" w:line="312" w:lineRule="auto"/>
-        <w:rPr>
-          <w:sz w:val="24"/>
-          <w:szCs w:val="24"/>
-        </w:rPr>
-      </w:pPr>
-    </w:p>
-    <w:p>
-      <w:pPr>
-        <w:pStyle w:val="ListParagraph"/>
-        <w:spacing w:after="0" w:line="312" w:lineRule="auto"/>
-        <w:rPr>
-          <w:sz w:val="24"/>
-          <w:szCs w:val="24"/>
-        </w:rPr>
-      </w:pPr>
-    </w:p>
-    <w:p>
-      <w:pPr>
-        <w:pStyle w:val="ListParagraph"/>
+        <w:ind w:left="1440"/>
+        <w:rPr>
+          <w:sz w:val="24"/>
+          <w:szCs w:val="24"/>
+        </w:rPr>
+      </w:pPr>
+      <w:r>
+        <w:rPr>
+          <w:sz w:val="24"/>
+          <w:szCs w:val="24"/>
+        </w:rPr>
+        <w:t>Total rows = 2</w:t>
+      </w:r>
+    </w:p>
+    <w:p>
+      <w:pPr>
+        <w:spacing w:after="0" w:line="312" w:lineRule="auto"/>
+        <w:ind w:left="1440"/>
+        <w:rPr>
+          <w:sz w:val="24"/>
+          <w:szCs w:val="24"/>
+        </w:rPr>
+      </w:pPr>
+      <w:r>
+        <w:rPr>
+          <w:sz w:val="24"/>
+          <w:szCs w:val="24"/>
+        </w:rPr>
+        <w:t>Total columns = 2</w:t>
+      </w:r>
+    </w:p>
+    <w:p>
+      <w:pPr>
+        <w:spacing w:after="0" w:line="312" w:lineRule="auto"/>
+        <w:ind w:left="1440"/>
+        <w:rPr>
+          <w:sz w:val="24"/>
+          <w:szCs w:val="24"/>
+        </w:rPr>
+      </w:pPr>
+      <w:r>
+        <w:rPr>
+          <w:sz w:val="24"/>
+          <w:szCs w:val="24"/>
+        </w:rPr>
+        <w:t xml:space="preserve">Degrees </w:t>
+      </w:r>
+      <w:r>
+        <w:rPr>
+          <w:sz w:val="24"/>
+          <w:szCs w:val="24"/>
+        </w:rPr>
+        <w:t xml:space="preserve">of freedom for chi square test: (row - </w:t>
+      </w:r>
+      <w:proofErr w:type="gramStart"/>
+      <w:r>
+        <w:rPr>
+          <w:sz w:val="24"/>
+          <w:szCs w:val="24"/>
+        </w:rPr>
+        <w:t>1)(</w:t>
+      </w:r>
+      <w:proofErr w:type="gramEnd"/>
+      <w:r>
+        <w:rPr>
+          <w:sz w:val="24"/>
+          <w:szCs w:val="24"/>
+        </w:rPr>
+        <w:t>columns – 1)</w:t>
+      </w:r>
+    </w:p>
+    <w:p>
+      <w:pPr>
+        <w:spacing w:after="0" w:line="312" w:lineRule="auto"/>
+        <w:ind w:left="1440"/>
+        <w:rPr>
+          <w:sz w:val="24"/>
+          <w:szCs w:val="24"/>
+        </w:rPr>
+      </w:pPr>
+      <w:r>
+        <w:rPr>
+          <w:sz w:val="24"/>
+          <w:szCs w:val="24"/>
+        </w:rPr>
+        <w:t>= (2-</w:t>
+      </w:r>
+      <w:proofErr w:type="gramStart"/>
+      <w:r>
+        <w:rPr>
+          <w:sz w:val="24"/>
+          <w:szCs w:val="24"/>
+        </w:rPr>
+        <w:t>1)(</w:t>
+      </w:r>
+      <w:proofErr w:type="gramEnd"/>
+      <w:r>
+        <w:rPr>
+          <w:sz w:val="24"/>
+          <w:szCs w:val="24"/>
+        </w:rPr>
+        <w:t>2-1)</w:t>
+      </w:r>
+    </w:p>
+    <w:p>
+      <w:pPr>
+        <w:spacing w:after="0" w:line="312" w:lineRule="auto"/>
+        <w:ind w:left="1440"/>
+        <w:rPr>
+          <w:sz w:val="24"/>
+          <w:szCs w:val="24"/>
+        </w:rPr>
+      </w:pPr>
+      <w:r>
+        <w:rPr>
+          <w:sz w:val="24"/>
+          <w:szCs w:val="24"/>
+        </w:rPr>
+        <w:t xml:space="preserve">= 1 = </w:t>
+      </w:r>
+      <w:proofErr w:type="spellStart"/>
+      <w:r>
+        <w:rPr>
+          <w:sz w:val="24"/>
+          <w:szCs w:val="24"/>
+        </w:rPr>
+        <w:t>df</w:t>
+      </w:r>
+      <w:proofErr w:type="spellEnd"/>
+    </w:p>
+    <w:p>
+      <w:pPr>
+        <w:spacing w:after="0" w:line="312" w:lineRule="auto"/>
+        <w:ind w:left="1440"/>
+        <w:rPr>
+          <w:sz w:val="24"/>
+          <w:szCs w:val="24"/>
+        </w:rPr>
+      </w:pPr>
+      <w:r>
+        <w:rPr>
+          <w:sz w:val="24"/>
+          <w:szCs w:val="24"/>
+        </w:rPr>
+        <w:t>The chi-square critical value at significance level 0.05 and 1 degree of freedom is 3.841. We will reject the null hypothesis if our calculated chi-square value &gt; critical chi-square value.</w:t>
+      </w:r>
+    </w:p>
+    <w:p>
+      <w:pPr>
         <w:spacing w:after="0" w:line="312" w:lineRule="auto"/>
         <w:ind w:left="1440"/>
         <w:rPr>
@@ -1322,127 +1242,72 @@
     <w:p>
       <w:pPr>
         <w:spacing w:after="0" w:line="312" w:lineRule="auto"/>
-        <w:ind w:left="1080"/>
-        <w:rPr>
-          <w:sz w:val="24"/>
-          <w:szCs w:val="24"/>
-        </w:rPr>
-      </w:pPr>
-    </w:p>
-    <w:p>
-      <w:pPr>
-        <w:spacing w:after="0" w:line="312" w:lineRule="auto"/>
-        <w:ind w:left="1080"/>
-        <w:rPr>
-          <w:sz w:val="24"/>
-          <w:szCs w:val="24"/>
-        </w:rPr>
-      </w:pPr>
-    </w:p>
-    <w:p>
-      <w:pPr>
-        <w:spacing w:after="0" w:line="312" w:lineRule="auto"/>
-        <w:ind w:left="1080"/>
-        <w:rPr>
-          <w:sz w:val="24"/>
-          <w:szCs w:val="24"/>
-        </w:rPr>
-      </w:pPr>
-    </w:p>
-    <w:p>
-      <w:pPr>
-        <w:spacing w:after="0" w:line="312" w:lineRule="auto"/>
-        <w:ind w:left="1080"/>
-        <w:rPr>
-          <w:sz w:val="24"/>
-          <w:szCs w:val="24"/>
-        </w:rPr>
-      </w:pPr>
-    </w:p>
-    <w:p>
-      <w:pPr>
-        <w:spacing w:after="0" w:line="312" w:lineRule="auto"/>
-        <w:ind w:left="1080"/>
-        <w:rPr>
-          <w:sz w:val="24"/>
-          <w:szCs w:val="24"/>
-        </w:rPr>
-      </w:pPr>
-    </w:p>
-    <w:p>
-      <w:pPr>
-        <w:spacing w:after="0" w:line="312" w:lineRule="auto"/>
-        <w:ind w:left="1080"/>
-        <w:rPr>
-          <w:sz w:val="24"/>
-          <w:szCs w:val="24"/>
-        </w:rPr>
-      </w:pPr>
-    </w:p>
-    <w:p>
-      <w:pPr>
-        <w:spacing w:after="0" w:line="312" w:lineRule="auto"/>
-        <w:ind w:left="1080"/>
-        <w:rPr>
-          <w:sz w:val="24"/>
-          <w:szCs w:val="24"/>
-        </w:rPr>
-      </w:pPr>
-    </w:p>
-    <w:p>
-      <w:pPr>
-        <w:spacing w:after="0" w:line="312" w:lineRule="auto"/>
-        <w:ind w:left="1080"/>
-        <w:rPr>
-          <w:sz w:val="24"/>
-          <w:szCs w:val="24"/>
-        </w:rPr>
-      </w:pPr>
-    </w:p>
-    <w:p>
-      <w:pPr>
-        <w:spacing w:after="0" w:line="312" w:lineRule="auto"/>
-        <w:ind w:left="1080"/>
-        <w:rPr>
-          <w:sz w:val="24"/>
-          <w:szCs w:val="24"/>
-        </w:rPr>
-      </w:pPr>
-    </w:p>
-    <w:p>
-      <w:pPr>
-        <w:spacing w:after="0" w:line="312" w:lineRule="auto"/>
-        <w:ind w:left="1080"/>
-        <w:rPr>
-          <w:sz w:val="24"/>
-          <w:szCs w:val="24"/>
-        </w:rPr>
-      </w:pPr>
-    </w:p>
-    <w:p>
-      <w:pPr>
-        <w:spacing w:after="0" w:line="312" w:lineRule="auto"/>
-        <w:ind w:left="1080"/>
-        <w:rPr>
-          <w:sz w:val="24"/>
-          <w:szCs w:val="24"/>
-        </w:rPr>
-      </w:pPr>
-    </w:p>
-    <w:p>
-      <w:pPr>
-        <w:spacing w:after="0" w:line="312" w:lineRule="auto"/>
-        <w:ind w:left="1080"/>
-        <w:rPr>
-          <w:sz w:val="24"/>
-          <w:szCs w:val="24"/>
-        </w:rPr>
-      </w:pPr>
-    </w:p>
-    <w:p>
-      <w:pPr>
-        <w:spacing w:after="0" w:line="312" w:lineRule="auto"/>
-        <w:ind w:left="1080"/>
+        <w:rPr>
+          <w:sz w:val="24"/>
+          <w:szCs w:val="24"/>
+        </w:rPr>
+      </w:pPr>
+      <w:r>
+        <w:rPr>
+          <w:noProof/>
+          <w:sz w:val="24"/>
+          <w:szCs w:val="24"/>
+        </w:rPr>
+        <w:drawing>
+          <wp:inline distT="0" distB="0" distL="0" distR="0" wp14:anchorId="400E842F" wp14:editId="03447060">
+            <wp:extent cx="5943600" cy="3030220"/>
+            <wp:effectExtent l="0" t="0" r="0" b="5080"/>
+            <wp:docPr id="1207782809" name="Picture 1" descr="A paper with writing on it&#10;&#10;Description automatically generated"/>
+            <wp:cNvGraphicFramePr>
+              <a:graphicFrameLocks xmlns:a="http://schemas.openxmlformats.org/drawingml/2006/main" noChangeAspect="1"/>
+            </wp:cNvGraphicFramePr>
+            <a:graphic xmlns:a="http://schemas.openxmlformats.org/drawingml/2006/main">
+              <a:graphicData uri="http://schemas.openxmlformats.org/drawingml/2006/picture">
+                <pic:pic xmlns:pic="http://schemas.openxmlformats.org/drawingml/2006/picture">
+                  <pic:nvPicPr>
+                    <pic:cNvPr id="1207782809" name="Picture 1" descr="A paper with writing on it&#10;&#10;Description automatically generated"/>
+                    <pic:cNvPicPr/>
+                  </pic:nvPicPr>
+                  <pic:blipFill>
+                    <a:blip r:embed="rId7" cstate="print">
+                      <a:extLst>
+                        <a:ext uri="{28A0092B-C50C-407E-A947-70E740481C1C}">
+                          <a14:useLocalDpi xmlns:a14="http://schemas.microsoft.com/office/drawing/2010/main" val="0"/>
+                        </a:ext>
+                      </a:extLst>
+                    </a:blip>
+                    <a:stretch>
+                      <a:fillRect/>
+                    </a:stretch>
+                  </pic:blipFill>
+                  <pic:spPr>
+                    <a:xfrm>
+                      <a:off x="0" y="0"/>
+                      <a:ext cx="5943600" cy="3030220"/>
+                    </a:xfrm>
+                    <a:prstGeom prst="rect">
+                      <a:avLst/>
+                    </a:prstGeom>
+                  </pic:spPr>
+                </pic:pic>
+              </a:graphicData>
+            </a:graphic>
+          </wp:inline>
+        </w:drawing>
+      </w:r>
+    </w:p>
+    <w:p>
+      <w:pPr>
+        <w:spacing w:after="0" w:line="312" w:lineRule="auto"/>
+        <w:rPr>
+          <w:sz w:val="24"/>
+          <w:szCs w:val="24"/>
+        </w:rPr>
+      </w:pPr>
+    </w:p>
+    <w:p>
+      <w:pPr>
+        <w:spacing w:after="0" w:line="312" w:lineRule="auto"/>
         <w:rPr>
           <w:sz w:val="24"/>
           <w:szCs w:val="24"/>
@@ -1467,6 +1332,7 @@
           <w:sz w:val="24"/>
           <w:szCs w:val="24"/>
         </w:rPr>
+        <w:lastRenderedPageBreak/>
         <w:t>Compare the chi-square critical value and the chi-square value calculated from the data and draw a rough sketch of a chi square curve and place those two values on the curve.</w:t>
       </w:r>
       <w:r>
@@ -1492,60 +1358,54 @@
           <w:szCs w:val="24"/>
         </w:rPr>
       </w:pPr>
-    </w:p>
-    <w:p>
-      <w:pPr>
-        <w:spacing w:after="0" w:line="312" w:lineRule="auto"/>
-        <w:rPr>
-          <w:sz w:val="24"/>
-          <w:szCs w:val="24"/>
-        </w:rPr>
-      </w:pPr>
-    </w:p>
-    <w:p>
-      <w:pPr>
-        <w:spacing w:after="0" w:line="312" w:lineRule="auto"/>
-        <w:rPr>
-          <w:sz w:val="24"/>
-          <w:szCs w:val="24"/>
-        </w:rPr>
-      </w:pPr>
-    </w:p>
-    <w:p>
-      <w:pPr>
-        <w:spacing w:after="0" w:line="312" w:lineRule="auto"/>
-        <w:rPr>
-          <w:sz w:val="24"/>
-          <w:szCs w:val="24"/>
-        </w:rPr>
-      </w:pPr>
-    </w:p>
-    <w:p>
-      <w:pPr>
-        <w:spacing w:after="0" w:line="312" w:lineRule="auto"/>
-        <w:rPr>
-          <w:sz w:val="24"/>
-          <w:szCs w:val="24"/>
-        </w:rPr>
-      </w:pPr>
-    </w:p>
-    <w:p>
-      <w:pPr>
-        <w:spacing w:after="0" w:line="312" w:lineRule="auto"/>
-        <w:rPr>
-          <w:sz w:val="24"/>
-          <w:szCs w:val="24"/>
-        </w:rPr>
-      </w:pPr>
-    </w:p>
-    <w:p>
-      <w:pPr>
-        <w:spacing w:after="0" w:line="312" w:lineRule="auto"/>
-        <w:rPr>
-          <w:sz w:val="24"/>
-          <w:szCs w:val="24"/>
-        </w:rPr>
-      </w:pPr>
+      <w:r>
+        <w:rPr>
+          <w:noProof/>
+          <w:sz w:val="24"/>
+          <w:szCs w:val="24"/>
+        </w:rPr>
+        <w:drawing>
+          <wp:inline distT="0" distB="0" distL="0" distR="0" wp14:anchorId="0063E77E" wp14:editId="45BD1E69">
+            <wp:extent cx="5943600" cy="3997960"/>
+            <wp:effectExtent l="0" t="0" r="0" b="2540"/>
+            <wp:docPr id="2147151032" name="Picture 2" descr="A graph on a piece of paper&#10;&#10;Description automatically generated"/>
+            <wp:cNvGraphicFramePr>
+              <a:graphicFrameLocks xmlns:a="http://schemas.openxmlformats.org/drawingml/2006/main" noChangeAspect="1"/>
+            </wp:cNvGraphicFramePr>
+            <a:graphic xmlns:a="http://schemas.openxmlformats.org/drawingml/2006/main">
+              <a:graphicData uri="http://schemas.openxmlformats.org/drawingml/2006/picture">
+                <pic:pic xmlns:pic="http://schemas.openxmlformats.org/drawingml/2006/picture">
+                  <pic:nvPicPr>
+                    <pic:cNvPr id="2147151032" name="Picture 2" descr="A graph on a piece of paper&#10;&#10;Description automatically generated"/>
+                    <pic:cNvPicPr/>
+                  </pic:nvPicPr>
+                  <pic:blipFill>
+                    <a:blip r:embed="rId8" cstate="print">
+                      <a:extLst>
+                        <a:ext uri="{28A0092B-C50C-407E-A947-70E740481C1C}">
+                          <a14:useLocalDpi xmlns:a14="http://schemas.microsoft.com/office/drawing/2010/main" val="0"/>
+                        </a:ext>
+                      </a:extLst>
+                    </a:blip>
+                    <a:stretch>
+                      <a:fillRect/>
+                    </a:stretch>
+                  </pic:blipFill>
+                  <pic:spPr>
+                    <a:xfrm>
+                      <a:off x="0" y="0"/>
+                      <a:ext cx="5943600" cy="3997960"/>
+                    </a:xfrm>
+                    <a:prstGeom prst="rect">
+                      <a:avLst/>
+                    </a:prstGeom>
+                  </pic:spPr>
+                </pic:pic>
+              </a:graphicData>
+            </a:graphic>
+          </wp:inline>
+        </w:drawing>
+      </w:r>
     </w:p>
     <w:p>
       <w:pPr>
@@ -1594,7 +1454,28 @@
     <w:p>
       <w:pPr>
         <w:spacing w:after="0" w:line="240" w:lineRule="auto"/>
-      </w:pPr>
+        <w:ind w:left="720"/>
+      </w:pPr>
+    </w:p>
+    <w:p>
+      <w:pPr>
+        <w:spacing w:after="0" w:line="240" w:lineRule="auto"/>
+        <w:ind w:left="1440"/>
+      </w:pPr>
+      <w:r>
+        <w:t xml:space="preserve">Since the chi-square calculated value &gt; chi-square critical value, we reject the null hypothesis. </w:t>
+      </w:r>
+      <w:r>
+        <w:t xml:space="preserve">The type of book read </w:t>
+      </w:r>
+      <w:proofErr w:type="gramStart"/>
+      <w:r>
+        <w:t>yesterday</w:t>
+      </w:r>
+      <w:proofErr w:type="gramEnd"/>
+      <w:r>
+        <w:t xml:space="preserve"> and gender are not independent.</w:t>
+      </w:r>
     </w:p>
     <w:sectPr>
       <w:pgSz w:w="12240" w:h="15840"/>
@@ -1607,8 +1488,8 @@
 </file>
 
 <file path=word/numbering.xml><?xml version="1.0" encoding="utf-8"?>
-<w:numbering xmlns:wpc="http://schemas.microsoft.com/office/word/2010/wordprocessingCanvas" xmlns:mc="http://schemas.openxmlformats.org/markup-compatibility/2006" xmlns:o="urn:schemas-microsoft-com:office:office" xmlns:r="http://schemas.openxmlformats.org/officeDocument/2006/relationships" xmlns:m="http://schemas.openxmlformats.org/officeDocument/2006/math" xmlns:v="urn:schemas-microsoft-com:vml" xmlns:wp14="http://schemas.microsoft.com/office/word/2010/wordprocessingDrawing" xmlns:wp="http://schemas.openxmlformats.org/drawingml/2006/wordprocessingDrawing" xmlns:w10="urn:schemas-microsoft-com:office:word" xmlns:w="http://schemas.openxmlformats.org/wordprocessingml/2006/main" xmlns:w14="http://schemas.microsoft.com/office/word/2010/wordml" xmlns:w15="http://schemas.microsoft.com/office/word/2012/wordml" xmlns:wpg="http://schemas.microsoft.com/office/word/2010/wordprocessingGroup" xmlns:wpi="http://schemas.microsoft.com/office/word/2010/wordprocessingInk" xmlns:wne="http://schemas.microsoft.com/office/word/2006/wordml" xmlns:wps="http://schemas.microsoft.com/office/word/2010/wordprocessingShape" mc:Ignorable="w14 w15 wp14">
-  <w:abstractNum w:abstractNumId="0">
+<w:numbering xmlns:wpc="http://schemas.microsoft.com/office/word/2010/wordprocessingCanvas" xmlns:cx="http://schemas.microsoft.com/office/drawing/2014/chartex" xmlns:cx1="http://schemas.microsoft.com/office/drawing/2015/9/8/chartex" xmlns:cx2="http://schemas.microsoft.com/office/drawing/2015/10/21/chartex" xmlns:cx3="http://schemas.microsoft.com/office/drawing/2016/5/9/chartex" xmlns:cx4="http://schemas.microsoft.com/office/drawing/2016/5/10/chartex" xmlns:cx5="http://schemas.microsoft.com/office/drawing/2016/5/11/chartex" xmlns:cx6="http://schemas.microsoft.com/office/drawing/2016/5/12/chartex" xmlns:cx7="http://schemas.microsoft.com/office/drawing/2016/5/13/chartex" xmlns:cx8="http://schemas.microsoft.com/office/drawing/2016/5/14/chartex" xmlns:mc="http://schemas.openxmlformats.org/markup-compatibility/2006" xmlns:aink="http://schemas.microsoft.com/office/drawing/2016/ink" xmlns:am3d="http://schemas.microsoft.com/office/drawing/2017/model3d" xmlns:o="urn:schemas-microsoft-com:office:office" xmlns:oel="http://schemas.microsoft.com/office/2019/extlst" xmlns:r="http://schemas.openxmlformats.org/officeDocument/2006/relationships" xmlns:m="http://schemas.openxmlformats.org/officeDocument/2006/math" xmlns:v="urn:schemas-microsoft-com:vml" xmlns:wp14="http://schemas.microsoft.com/office/word/2010/wordprocessingDrawing" xmlns:wp="http://schemas.openxmlformats.org/drawingml/2006/wordprocessingDrawing" xmlns:w10="urn:schemas-microsoft-com:office:word" xmlns:w="http://schemas.openxmlformats.org/wordprocessingml/2006/main" xmlns:w14="http://schemas.microsoft.com/office/word/2010/wordml" xmlns:w15="http://schemas.microsoft.com/office/word/2012/wordml" xmlns:w16cex="http://schemas.microsoft.com/office/word/2018/wordml/cex" xmlns:w16cid="http://schemas.microsoft.com/office/word/2016/wordml/cid" xmlns:w16="http://schemas.microsoft.com/office/word/2018/wordml" xmlns:w16sdtdh="http://schemas.microsoft.com/office/word/2020/wordml/sdtdatahash" xmlns:w16se="http://schemas.microsoft.com/office/word/2015/wordml/symex" xmlns:wpg="http://schemas.microsoft.com/office/word/2010/wordprocessingGroup" xmlns:wpi="http://schemas.microsoft.com/office/word/2010/wordprocessingInk" xmlns:wne="http://schemas.microsoft.com/office/word/2006/wordml" xmlns:wps="http://schemas.microsoft.com/office/word/2010/wordprocessingShape" mc:Ignorable="w14 w15 w16se w16cid w16 w16cex w16sdtdh wp14">
+  <w:abstractNum w:abstractNumId="0" w15:restartNumberingAfterBreak="0">
     <w:nsid w:val="29B3618E"/>
     <w:multiLevelType w:val="hybridMultilevel"/>
     <w:tmpl w:val="FD6A5D00"/>
@@ -1697,7 +1578,7 @@
       </w:pPr>
     </w:lvl>
   </w:abstractNum>
-  <w:abstractNum w:abstractNumId="1">
+  <w:abstractNum w:abstractNumId="1" w15:restartNumberingAfterBreak="0">
     <w:nsid w:val="3240021F"/>
     <w:multiLevelType w:val="hybridMultilevel"/>
     <w:tmpl w:val="2056C32A"/>
@@ -1786,7 +1667,7 @@
       </w:pPr>
     </w:lvl>
   </w:abstractNum>
-  <w:abstractNum w:abstractNumId="2">
+  <w:abstractNum w:abstractNumId="2" w15:restartNumberingAfterBreak="0">
     <w:nsid w:val="348B041C"/>
     <w:multiLevelType w:val="hybridMultilevel"/>
     <w:tmpl w:val="DD825F94"/>
@@ -1875,7 +1756,7 @@
       </w:pPr>
     </w:lvl>
   </w:abstractNum>
-  <w:abstractNum w:abstractNumId="3">
+  <w:abstractNum w:abstractNumId="3" w15:restartNumberingAfterBreak="0">
     <w:nsid w:val="3FE20121"/>
     <w:multiLevelType w:val="hybridMultilevel"/>
     <w:tmpl w:val="247C2B22"/>
@@ -1964,7 +1845,7 @@
       </w:pPr>
     </w:lvl>
   </w:abstractNum>
-  <w:abstractNum w:abstractNumId="4">
+  <w:abstractNum w:abstractNumId="4" w15:restartNumberingAfterBreak="0">
     <w:nsid w:val="44D85077"/>
     <w:multiLevelType w:val="hybridMultilevel"/>
     <w:tmpl w:val="7172A0F6"/>
@@ -2077,7 +1958,7 @@
       </w:pPr>
     </w:lvl>
   </w:abstractNum>
-  <w:abstractNum w:abstractNumId="5">
+  <w:abstractNum w:abstractNumId="5" w15:restartNumberingAfterBreak="0">
     <w:nsid w:val="73DD4774"/>
     <w:multiLevelType w:val="hybridMultilevel"/>
     <w:tmpl w:val="015A3844"/>
@@ -2166,29 +2047,29 @@
       </w:pPr>
     </w:lvl>
   </w:abstractNum>
-  <w:num w:numId="1">
+  <w:num w:numId="1" w16cid:durableId="1957175708">
     <w:abstractNumId w:val="0"/>
   </w:num>
-  <w:num w:numId="2">
+  <w:num w:numId="2" w16cid:durableId="1431707299">
     <w:abstractNumId w:val="1"/>
   </w:num>
-  <w:num w:numId="3">
+  <w:num w:numId="3" w16cid:durableId="1460301621">
     <w:abstractNumId w:val="3"/>
   </w:num>
-  <w:num w:numId="4">
+  <w:num w:numId="4" w16cid:durableId="280696399">
     <w:abstractNumId w:val="5"/>
   </w:num>
-  <w:num w:numId="5">
+  <w:num w:numId="5" w16cid:durableId="1433747708">
     <w:abstractNumId w:val="4"/>
   </w:num>
-  <w:num w:numId="6">
+  <w:num w:numId="6" w16cid:durableId="1710182185">
     <w:abstractNumId w:val="2"/>
   </w:num>
 </w:numbering>
 </file>
 
 <file path=word/styles.xml><?xml version="1.0" encoding="utf-8"?>
-<w:styles xmlns:mc="http://schemas.openxmlformats.org/markup-compatibility/2006" xmlns:r="http://schemas.openxmlformats.org/officeDocument/2006/relationships" xmlns:w="http://schemas.openxmlformats.org/wordprocessingml/2006/main" xmlns:w14="http://schemas.microsoft.com/office/word/2010/wordml" xmlns:w15="http://schemas.microsoft.com/office/word/2012/wordml" mc:Ignorable="w14 w15">
+<w:styles xmlns:mc="http://schemas.openxmlformats.org/markup-compatibility/2006" xmlns:r="http://schemas.openxmlformats.org/officeDocument/2006/relationships" xmlns:w="http://schemas.openxmlformats.org/wordprocessingml/2006/main" xmlns:w14="http://schemas.microsoft.com/office/word/2010/wordml" xmlns:w15="http://schemas.microsoft.com/office/word/2012/wordml" xmlns:w16cex="http://schemas.microsoft.com/office/word/2018/wordml/cex" xmlns:w16cid="http://schemas.microsoft.com/office/word/2016/wordml/cid" xmlns:w16="http://schemas.microsoft.com/office/word/2018/wordml" xmlns:w16sdtdh="http://schemas.microsoft.com/office/word/2020/wordml/sdtdatahash" xmlns:w16se="http://schemas.microsoft.com/office/word/2015/wordml/symex" mc:Ignorable="w14 w15 w16se w16cid w16 w16cex w16sdtdh">
   <w:docDefaults>
     <w:rPrDefault>
       <w:rPr>
@@ -2204,7 +2085,7 @@
       </w:pPr>
     </w:pPrDefault>
   </w:docDefaults>
-  <w:latentStyles w:defLockedState="0" w:defUIPriority="99" w:defSemiHidden="0" w:defUnhideWhenUsed="0" w:defQFormat="0" w:count="371">
+  <w:latentStyles w:defLockedState="0" w:defUIPriority="99" w:defSemiHidden="0" w:defUnhideWhenUsed="0" w:defQFormat="0" w:count="376">
     <w:lsdException w:name="Normal" w:uiPriority="0" w:qFormat="1"/>
     <w:lsdException w:name="heading 1" w:uiPriority="9" w:qFormat="1"/>
     <w:lsdException w:name="heading 2" w:semiHidden="1" w:uiPriority="9" w:unhideWhenUsed="1" w:qFormat="1"/>
@@ -2576,6 +2457,11 @@
     <w:lsdException w:name="List Table 5 Dark Accent 6" w:uiPriority="50"/>
     <w:lsdException w:name="List Table 6 Colorful Accent 6" w:uiPriority="51"/>
     <w:lsdException w:name="List Table 7 Colorful Accent 6" w:uiPriority="52"/>
+    <w:lsdException w:name="Mention" w:semiHidden="1" w:unhideWhenUsed="1"/>
+    <w:lsdException w:name="Smart Hyperlink" w:semiHidden="1" w:unhideWhenUsed="1"/>
+    <w:lsdException w:name="Hashtag" w:semiHidden="1" w:unhideWhenUsed="1"/>
+    <w:lsdException w:name="Unresolved Mention" w:semiHidden="1" w:unhideWhenUsed="1"/>
+    <w:lsdException w:name="Smart Link" w:semiHidden="1" w:unhideWhenUsed="1"/>
   </w:latentStyles>
   <w:style w:type="paragraph" w:default="1" w:styleId="Normal">
     <w:name w:val="Normal"/>
@@ -2584,6 +2470,7 @@
   <w:style w:type="character" w:default="1" w:styleId="DefaultParagraphFont">
     <w:name w:val="Default Paragraph Font"/>
     <w:uiPriority w:val="1"/>
+    <w:semiHidden/>
     <w:unhideWhenUsed/>
   </w:style>
   <w:style w:type="table" w:default="1" w:styleId="TableNormal">

</xml_diff>